<commit_message>
Mac OS er tilføjet til Visionsdokument
</commit_message>
<xml_diff>
--- a/Documentation/03 - Analysis/Visionsdokument.docx
+++ b/Documentation/03 - Analysis/Visionsdokument.docx
@@ -272,7 +272,21 @@
           <w:rFonts w:asciiTheme="minorHAnsi" w:hAnsiTheme="minorHAnsi" w:cstheme="minorHAnsi"/>
           <w:bCs/>
         </w:rPr>
-        <w:t>Internationalt (engelsk)</w:t>
+        <w:t xml:space="preserve">Internationalt </w:t>
+      </w:r>
+      <w:r>
+        <w:rPr>
+          <w:rFonts w:asciiTheme="minorHAnsi" w:hAnsiTheme="minorHAnsi" w:cstheme="minorHAnsi"/>
+          <w:bCs/>
+        </w:rPr>
+        <w:t xml:space="preserve">sprog </w:t>
+      </w:r>
+      <w:r>
+        <w:rPr>
+          <w:rFonts w:asciiTheme="minorHAnsi" w:hAnsiTheme="minorHAnsi" w:cstheme="minorHAnsi"/>
+          <w:bCs/>
+        </w:rPr>
+        <w:t>(engelsk)</w:t>
       </w:r>
     </w:p>
     <w:p>
@@ -366,7 +380,21 @@
           <w:rFonts w:asciiTheme="minorHAnsi" w:hAnsiTheme="minorHAnsi" w:cstheme="minorHAnsi"/>
           <w:bCs/>
         </w:rPr>
-        <w:t xml:space="preserve">Windows – </w:t>
+        <w:t xml:space="preserve">Windows </w:t>
+      </w:r>
+      <w:r>
+        <w:rPr>
+          <w:rFonts w:asciiTheme="minorHAnsi" w:hAnsiTheme="minorHAnsi" w:cstheme="minorHAnsi"/>
+          <w:bCs/>
+        </w:rPr>
+        <w:t xml:space="preserve">OS </w:t>
+      </w:r>
+      <w:r>
+        <w:rPr>
+          <w:rFonts w:asciiTheme="minorHAnsi" w:hAnsiTheme="minorHAnsi" w:cstheme="minorHAnsi"/>
+          <w:bCs/>
+        </w:rPr>
+        <w:t xml:space="preserve">og </w:t>
       </w:r>
       <w:r>
         <w:rPr>
@@ -380,8 +408,17 @@
           <w:rFonts w:asciiTheme="minorHAnsi" w:hAnsiTheme="minorHAnsi" w:cstheme="minorHAnsi"/>
           <w:bCs/>
         </w:rPr>
-        <w:t xml:space="preserve"> er en mulighed men ikke ’krav’</w:t>
-      </w:r>
+        <w:t xml:space="preserve"> </w:t>
+      </w:r>
+      <w:r>
+        <w:rPr>
+          <w:rFonts w:asciiTheme="minorHAnsi" w:hAnsiTheme="minorHAnsi" w:cstheme="minorHAnsi"/>
+          <w:bCs/>
+        </w:rPr>
+        <w:t>OS</w:t>
+      </w:r>
+      <w:bookmarkStart w:id="0" w:name="_GoBack"/>
+      <w:bookmarkEnd w:id="0"/>
     </w:p>
     <w:p>
       <w:pPr>
@@ -466,15 +503,7 @@
         <w:rPr>
           <w:rFonts w:asciiTheme="minorHAnsi" w:hAnsiTheme="minorHAnsi" w:cstheme="minorHAnsi"/>
         </w:rPr>
-        <w:t>Fremhæver relevant input / e</w:t>
-      </w:r>
-      <w:bookmarkStart w:id="0" w:name="_GoBack"/>
-      <w:bookmarkEnd w:id="0"/>
-      <w:r>
-        <w:rPr>
-          <w:rFonts w:asciiTheme="minorHAnsi" w:hAnsiTheme="minorHAnsi" w:cstheme="minorHAnsi"/>
-        </w:rPr>
-        <w:t>vt</w:t>
+        <w:t>Fremhæver relevant input / evt</w:t>
       </w:r>
       <w:r>
         <w:rPr>
@@ -504,21 +533,7 @@
         <w:rPr>
           <w:rFonts w:asciiTheme="minorHAnsi" w:hAnsiTheme="minorHAnsi" w:cstheme="minorHAnsi"/>
         </w:rPr>
-        <w:t xml:space="preserve">Skal tage højst 2min for at være bedre end regnearkene (gennemførelse af flere </w:t>
-      </w:r>
-      <w:proofErr w:type="spellStart"/>
-      <w:r>
-        <w:rPr>
-          <w:rFonts w:asciiTheme="minorHAnsi" w:hAnsiTheme="minorHAnsi" w:cstheme="minorHAnsi"/>
-        </w:rPr>
-        <w:t>use</w:t>
-      </w:r>
-      <w:proofErr w:type="spellEnd"/>
-      <w:r>
-        <w:rPr>
-          <w:rFonts w:asciiTheme="minorHAnsi" w:hAnsiTheme="minorHAnsi" w:cstheme="minorHAnsi"/>
-        </w:rPr>
-        <w:t>-cases)</w:t>
+        <w:t>Skal tage højst 2min for at være bedre end regnearkene (gennemførelse af flere use-cases)</w:t>
       </w:r>
     </w:p>
     <w:p>

</xml_diff>